<commit_message>
Fixed #355 Added rotate(MImage) service.
</commit_message>
<xml_diff>
--- a/tests/org.obeonetwork.m2doc.tests/resources/imageServices/resize/resize-expected-generation.docx
+++ b/tests/org.obeonetwork.m2doc.tests/resources/imageServices/resize/resize-expected-generation.docx
@@ -26,13 +26,13 @@
         <w:t/>
         <w:drawing>
           <wp:inline distT="0" distR="0" distB="0" distL="0">
-            <wp:extent cx="4330700" cy="3111500"/>
-            <wp:docPr id="0" name="Drawing 0" descr="file:/home/development/git/M2Doc/tests/org.obeonetwork.m2doc.tests/resources/imageServices/resize/dh1.gif"/>
+            <wp:extent cx="1270000" cy="1917700"/>
+            <wp:docPr id="0" name="Drawing 0" descr="file:/home/development/git/M2Doc/tests/org.obeonetwork.m2doc.tests/resources/imageServices/resize/Mona_Lisa.jpg"/>
             <a:graphic xmlns:a="http://schemas.openxmlformats.org/drawingml/2006/main">
               <a:graphicData uri="http://schemas.openxmlformats.org/drawingml/2006/picture">
                 <pic:pic xmlns:pic="http://schemas.openxmlformats.org/drawingml/2006/picture">
                   <pic:nvPicPr>
-                    <pic:cNvPr id="0" name="Picture 0" descr="file:/home/development/git/M2Doc/tests/org.obeonetwork.m2doc.tests/resources/imageServices/resize/dh1.gif"/>
+                    <pic:cNvPr id="0" name="Picture 0" descr="file:/home/development/git/M2Doc/tests/org.obeonetwork.m2doc.tests/resources/imageServices/resize/Mona_Lisa.jpg"/>
                     <pic:cNvPicPr>
                       <a:picLocks noChangeAspect="true"/>
                     </pic:cNvPicPr>
@@ -46,7 +46,7 @@
                   <pic:spPr>
                     <a:xfrm>
                       <a:off x="0" y="0"/>
-                      <a:ext cx="4330700" cy="3111500"/>
+                      <a:ext cx="1270000" cy="1917700"/>
                     </a:xfrm>
                     <a:prstGeom prst="rect">
                       <a:avLst/>

</xml_diff>